<commit_message>
Add timer and interrupt logic, and a test program
</commit_message>
<xml_diff>
--- a/control_design.docx
+++ b/control_design.docx
@@ -4347,229 +4347,286 @@
             <w:r>
               <w:t>0/09</w:t>
             </w:r>
+          </w:p>
+        </w:tc>
+        <w:tc>
+          <w:tcPr>
+            <w:tcW w:w="912" w:type="dxa"/>
+          </w:tcPr>
+          <w:p>
+            <w:r>
+              <w:t>jalr</w:t>
+            </w:r>
+          </w:p>
+        </w:tc>
+        <w:tc>
+          <w:tcPr>
+            <w:tcW w:w="628" w:type="dxa"/>
+          </w:tcPr>
+          <w:p>
+            <w:r>
+              <w:t>3</w:t>
+            </w:r>
+          </w:p>
+        </w:tc>
+        <w:tc>
+          <w:tcPr>
+            <w:tcW w:w="628" w:type="dxa"/>
+          </w:tcPr>
+          <w:p>
+            <w:r>
+              <w:t>1</w:t>
+            </w:r>
+          </w:p>
+        </w:tc>
+        <w:tc>
+          <w:tcPr>
+            <w:tcW w:w="628" w:type="dxa"/>
+          </w:tcPr>
+          <w:p>
+            <w:r>
+              <w:t>1</w:t>
+            </w:r>
+          </w:p>
+        </w:tc>
+        <w:tc>
+          <w:tcPr>
+            <w:tcW w:w="492" w:type="dxa"/>
+          </w:tcPr>
+          <w:p>
+            <w:r>
+              <w:t>x</w:t>
+            </w:r>
+          </w:p>
+        </w:tc>
+        <w:tc>
+          <w:tcPr>
+            <w:tcW w:w="628" w:type="dxa"/>
+          </w:tcPr>
+          <w:p>
+            <w:r>
+              <w:t>x</w:t>
+            </w:r>
+          </w:p>
+        </w:tc>
+        <w:tc>
+          <w:tcPr>
+            <w:tcW w:w="886" w:type="dxa"/>
+          </w:tcPr>
+          <w:p>
+            <w:r>
+              <w:t>xxxxxx</w:t>
+            </w:r>
+          </w:p>
+        </w:tc>
+        <w:tc>
+          <w:tcPr>
+            <w:tcW w:w="628" w:type="dxa"/>
+          </w:tcPr>
+          <w:p>
+            <w:r>
+              <w:t>X</w:t>
+            </w:r>
+          </w:p>
+        </w:tc>
+        <w:tc>
+          <w:tcPr>
+            <w:tcW w:w="628" w:type="dxa"/>
+          </w:tcPr>
+          <w:p>
+            <w:r>
+              <w:t>0</w:t>
+            </w:r>
+          </w:p>
+        </w:tc>
+        <w:tc>
+          <w:tcPr>
+            <w:tcW w:w="628" w:type="dxa"/>
+          </w:tcPr>
+          <w:p>
+            <w:r>
+              <w:t>0</w:t>
+            </w:r>
+          </w:p>
+        </w:tc>
+        <w:tc>
+          <w:tcPr>
+            <w:tcW w:w="629" w:type="dxa"/>
+          </w:tcPr>
+          <w:p>
+            <w:r>
+              <w:t>2</w:t>
+            </w:r>
+          </w:p>
+        </w:tc>
+        <w:tc>
+          <w:tcPr>
+            <w:tcW w:w="629" w:type="dxa"/>
+          </w:tcPr>
+          <w:p>
+            <w:r>
+              <w:t>X</w:t>
+            </w:r>
+          </w:p>
+        </w:tc>
+        <w:tc>
+          <w:tcPr>
+            <w:tcW w:w="629" w:type="dxa"/>
+          </w:tcPr>
+          <w:p>
+            <w:r>
+              <w:t>X</w:t>
+            </w:r>
+          </w:p>
+        </w:tc>
+      </w:tr>
+      <w:tr>
+        <w:tc>
+          <w:tcPr>
+            <w:tcW w:w="641" w:type="dxa"/>
+          </w:tcPr>
+          <w:p>
+            <w:r>
+              <w:t>0d</w:t>
+            </w:r>
+          </w:p>
+        </w:tc>
+        <w:tc>
+          <w:tcPr>
+            <w:tcW w:w="912" w:type="dxa"/>
+          </w:tcPr>
+          <w:p>
+            <w:r>
+              <w:t>ori</w:t>
+            </w:r>
+          </w:p>
+        </w:tc>
+        <w:tc>
+          <w:tcPr>
+            <w:tcW w:w="628" w:type="dxa"/>
+          </w:tcPr>
+          <w:p>
+            <w:r>
+              <w:t>0</w:t>
+            </w:r>
+          </w:p>
+        </w:tc>
+        <w:tc>
+          <w:tcPr>
+            <w:tcW w:w="628" w:type="dxa"/>
+          </w:tcPr>
+          <w:p>
+            <w:r>
+              <w:t>1</w:t>
+            </w:r>
+          </w:p>
+        </w:tc>
+        <w:tc>
+          <w:tcPr>
+            <w:tcW w:w="628" w:type="dxa"/>
+          </w:tcPr>
+          <w:p>
+            <w:r>
+              <w:t>1</w:t>
+            </w:r>
+          </w:p>
+        </w:tc>
+        <w:tc>
+          <w:tcPr>
+            <w:tcW w:w="492" w:type="dxa"/>
+          </w:tcPr>
+          <w:p>
+            <w:r>
+              <w:t>0</w:t>
+            </w:r>
+          </w:p>
+        </w:tc>
+        <w:tc>
+          <w:tcPr>
+            <w:tcW w:w="628" w:type="dxa"/>
+          </w:tcPr>
+          <w:p>
+            <w:r>
+              <w:t>1</w:t>
+            </w:r>
+          </w:p>
+        </w:tc>
+        <w:tc>
+          <w:tcPr>
+            <w:tcW w:w="886" w:type="dxa"/>
+          </w:tcPr>
+          <w:p>
+            <w:r>
+              <w:t>011110</w:t>
+            </w:r>
+          </w:p>
+        </w:tc>
+        <w:tc>
+          <w:tcPr>
+            <w:tcW w:w="628" w:type="dxa"/>
+          </w:tcPr>
+          <w:p>
+            <w:r>
+              <w:t>1</w:t>
+            </w:r>
+          </w:p>
+        </w:tc>
+        <w:tc>
+          <w:tcPr>
+            <w:tcW w:w="628" w:type="dxa"/>
+          </w:tcPr>
+          <w:p>
+            <w:r>
+              <w:t>0</w:t>
+            </w:r>
+          </w:p>
+        </w:tc>
+        <w:tc>
+          <w:tcPr>
+            <w:tcW w:w="628" w:type="dxa"/>
+          </w:tcPr>
+          <w:p>
+            <w:r>
+              <w:t>0</w:t>
+            </w:r>
+          </w:p>
+        </w:tc>
+        <w:tc>
+          <w:tcPr>
+            <w:tcW w:w="629" w:type="dxa"/>
+          </w:tcPr>
+          <w:p>
+            <w:r>
+              <w:t>0</w:t>
+            </w:r>
+          </w:p>
+        </w:tc>
+        <w:tc>
+          <w:tcPr>
+            <w:tcW w:w="629" w:type="dxa"/>
+          </w:tcPr>
+          <w:p>
+            <w:pPr>
+              <w:rPr>
+                <w:rFonts w:hint="eastAsia"/>
+              </w:rPr>
+            </w:pPr>
+            <w:r>
+              <w:t>0</w:t>
+            </w:r>
             <w:bookmarkStart w:id="0" w:name="_GoBack"/>
             <w:bookmarkEnd w:id="0"/>
           </w:p>
         </w:tc>
         <w:tc>
           <w:tcPr>
-            <w:tcW w:w="912" w:type="dxa"/>
-          </w:tcPr>
-          <w:p>
-            <w:r>
-              <w:t>jalr</w:t>
-            </w:r>
-          </w:p>
-        </w:tc>
-        <w:tc>
-          <w:tcPr>
-            <w:tcW w:w="628" w:type="dxa"/>
-          </w:tcPr>
-          <w:p>
-            <w:r>
-              <w:t>3</w:t>
-            </w:r>
-          </w:p>
-        </w:tc>
-        <w:tc>
-          <w:tcPr>
-            <w:tcW w:w="628" w:type="dxa"/>
-          </w:tcPr>
-          <w:p>
-            <w:r>
-              <w:t>1</w:t>
-            </w:r>
-          </w:p>
-        </w:tc>
-        <w:tc>
-          <w:tcPr>
-            <w:tcW w:w="628" w:type="dxa"/>
-          </w:tcPr>
-          <w:p>
-            <w:r>
-              <w:t>1</w:t>
-            </w:r>
-          </w:p>
-        </w:tc>
-        <w:tc>
-          <w:tcPr>
-            <w:tcW w:w="492" w:type="dxa"/>
-          </w:tcPr>
-          <w:p>
-            <w:r>
-              <w:t>x</w:t>
-            </w:r>
-          </w:p>
-        </w:tc>
-        <w:tc>
-          <w:tcPr>
-            <w:tcW w:w="628" w:type="dxa"/>
-          </w:tcPr>
-          <w:p>
-            <w:r>
-              <w:t>x</w:t>
-            </w:r>
-          </w:p>
-        </w:tc>
-        <w:tc>
-          <w:tcPr>
-            <w:tcW w:w="886" w:type="dxa"/>
-          </w:tcPr>
-          <w:p>
-            <w:r>
-              <w:t>xxxxxx</w:t>
-            </w:r>
-          </w:p>
-        </w:tc>
-        <w:tc>
-          <w:tcPr>
-            <w:tcW w:w="628" w:type="dxa"/>
-          </w:tcPr>
-          <w:p>
-            <w:r>
-              <w:t>X</w:t>
-            </w:r>
-          </w:p>
-        </w:tc>
-        <w:tc>
-          <w:tcPr>
-            <w:tcW w:w="628" w:type="dxa"/>
-          </w:tcPr>
-          <w:p>
-            <w:r>
-              <w:t>0</w:t>
-            </w:r>
-          </w:p>
-        </w:tc>
-        <w:tc>
-          <w:tcPr>
-            <w:tcW w:w="628" w:type="dxa"/>
-          </w:tcPr>
-          <w:p>
-            <w:r>
-              <w:t>0</w:t>
-            </w:r>
-          </w:p>
-        </w:tc>
-        <w:tc>
-          <w:tcPr>
-            <w:tcW w:w="629" w:type="dxa"/>
-          </w:tcPr>
-          <w:p>
-            <w:r>
-              <w:t>2</w:t>
-            </w:r>
-          </w:p>
-        </w:tc>
-        <w:tc>
-          <w:tcPr>
-            <w:tcW w:w="629" w:type="dxa"/>
-          </w:tcPr>
-          <w:p>
-            <w:r>
-              <w:t>X</w:t>
-            </w:r>
-          </w:p>
-        </w:tc>
-        <w:tc>
-          <w:tcPr>
-            <w:tcW w:w="629" w:type="dxa"/>
-          </w:tcPr>
-          <w:p>
-            <w:r>
-              <w:t>X</w:t>
-            </w:r>
-          </w:p>
-        </w:tc>
-      </w:tr>
-      <w:tr>
-        <w:tc>
-          <w:tcPr>
-            <w:tcW w:w="641" w:type="dxa"/>
-          </w:tcPr>
-          <w:p/>
-        </w:tc>
-        <w:tc>
-          <w:tcPr>
-            <w:tcW w:w="912" w:type="dxa"/>
-          </w:tcPr>
-          <w:p/>
-        </w:tc>
-        <w:tc>
-          <w:tcPr>
-            <w:tcW w:w="628" w:type="dxa"/>
-          </w:tcPr>
-          <w:p/>
-        </w:tc>
-        <w:tc>
-          <w:tcPr>
-            <w:tcW w:w="628" w:type="dxa"/>
-          </w:tcPr>
-          <w:p/>
-        </w:tc>
-        <w:tc>
-          <w:tcPr>
-            <w:tcW w:w="628" w:type="dxa"/>
-          </w:tcPr>
-          <w:p/>
-        </w:tc>
-        <w:tc>
-          <w:tcPr>
-            <w:tcW w:w="492" w:type="dxa"/>
-          </w:tcPr>
-          <w:p/>
-        </w:tc>
-        <w:tc>
-          <w:tcPr>
-            <w:tcW w:w="628" w:type="dxa"/>
-          </w:tcPr>
-          <w:p/>
-        </w:tc>
-        <w:tc>
-          <w:tcPr>
-            <w:tcW w:w="886" w:type="dxa"/>
-          </w:tcPr>
-          <w:p/>
-        </w:tc>
-        <w:tc>
-          <w:tcPr>
-            <w:tcW w:w="628" w:type="dxa"/>
-          </w:tcPr>
-          <w:p/>
-        </w:tc>
-        <w:tc>
-          <w:tcPr>
-            <w:tcW w:w="628" w:type="dxa"/>
-          </w:tcPr>
-          <w:p/>
-        </w:tc>
-        <w:tc>
-          <w:tcPr>
-            <w:tcW w:w="628" w:type="dxa"/>
-          </w:tcPr>
-          <w:p>
-            <w:r>
-              <w:t>0</w:t>
-            </w:r>
-          </w:p>
-        </w:tc>
-        <w:tc>
-          <w:tcPr>
-            <w:tcW w:w="629" w:type="dxa"/>
-          </w:tcPr>
-          <w:p/>
-        </w:tc>
-        <w:tc>
-          <w:tcPr>
-            <w:tcW w:w="629" w:type="dxa"/>
-          </w:tcPr>
-          <w:p/>
-        </w:tc>
-        <w:tc>
-          <w:tcPr>
-            <w:tcW w:w="629" w:type="dxa"/>
-          </w:tcPr>
-          <w:p/>
+            <w:tcW w:w="629" w:type="dxa"/>
+          </w:tcPr>
+          <w:p>
+            <w:r>
+              <w:t>0</w:t>
+            </w:r>
+          </w:p>
         </w:tc>
       </w:tr>
     </w:tbl>

</xml_diff>